<commit_message>
Update MHV on VA.gov Landing Page 03212023.docx
Corrected incorrectly formatted name
</commit_message>
<xml_diff>
--- a/products/health-care/digital-health-modernization/mhv-to-va.gov/landing-page/contact_center/MHV on VA.gov Landing Page 03212023.docx
+++ b/products/health-care/digital-health-modernization/mhv-to-va.gov/landing-page/contact_center/MHV on VA.gov Landing Page 03212023.docx
@@ -124,7 +124,7 @@
           <w:rtl w:val="0"/>
           <w:lang w:val="en-US"/>
         </w:rPr>
-        <w:t xml:space="preserve">MyHealtheVet on </w:t>
+        <w:t xml:space="preserve">My HealtheVet on </w:t>
       </w:r>
       <w:r>
         <w:rPr>
@@ -703,7 +703,7 @@
           <w:rtl w:val="0"/>
           <w:lang w:val="en-US"/>
         </w:rPr>
-        <w:t>4. MyHealtheVet on VA.gov landing page screen shot</w:t>
+        <w:t>4. My HealtheVet on VA.gov landing page screen shot</w:t>
         <w:tab/>
       </w:r>
       <w:r>
@@ -800,7 +800,7 @@
           <w:rtl w:val="0"/>
           <w:lang w:val="en-US"/>
         </w:rPr>
-        <w:t xml:space="preserve">The MyHealtheVet on </w:t>
+        <w:t xml:space="preserve">The My HealtheVet on </w:t>
       </w:r>
       <w:r>
         <w:rPr>
@@ -814,7 +814,7 @@
           <w:rtl w:val="0"/>
           <w:lang w:val="en-US"/>
         </w:rPr>
-        <w:t xml:space="preserve"> landing page will serve as a new front door to VA health-related applications currently hosted on the MyHealtheVet website.  These applications are in the process of being migrated one by one to </w:t>
+        <w:t xml:space="preserve"> landing page will serve as a new front door to VA health-related applications currently hosted on the My HealtheVet website.  These applications are in the process of being migrated one by one to </w:t>
       </w:r>
       <w:r>
         <w:rPr>
@@ -928,7 +928,7 @@
           <w:rtl w:val="0"/>
           <w:lang w:val="en-US"/>
         </w:rPr>
-        <w:t>MyHealtheVet</w:t>
+        <w:t>My HealtheVet</w:t>
       </w:r>
       <w:r>
         <w:rPr>
@@ -1375,7 +1375,7 @@
           <w:rtl w:val="0"/>
           <w:lang w:val="en-US"/>
         </w:rPr>
-        <w:t xml:space="preserve">4. MyHealtheVet on </w:t>
+        <w:t xml:space="preserve">4. My HealtheVet on </w:t>
       </w:r>
       <w:r>
         <w:rPr>
@@ -1410,7 +1410,7 @@
               <wp:posOffset>-6350</wp:posOffset>
             </wp:positionH>
             <wp:positionV relativeFrom="line">
-              <wp:posOffset>322580</wp:posOffset>
+              <wp:posOffset>322579</wp:posOffset>
             </wp:positionV>
             <wp:extent cx="4357488" cy="5943600"/>
             <wp:effectExtent l="0" t="0" r="0" b="0"/>

</xml_diff>